<commit_message>
id int-> string dans le generateur
</commit_message>
<xml_diff>
--- a/doc/tests.docx
+++ b/doc/tests.docx
@@ -107,9 +107,6 @@
                       </w:rPr>
                       <w:alias w:val="Sous-titre"/>
                       <w:id w:val="14514905"/>
-                      <w:placeholder>
-                        <w:docPart w:val="403857EA60E249F4A87874E7DC43FB4B"/>
-                      </w:placeholder>
                       <w:dataBinding w:prefixMappings="xmlns:ns0='http://schemas.openxmlformats.org/package/2006/metadata/core-properties' xmlns:ns1='http://purl.org/dc/elements/1.1/'" w:xpath="/ns0:coreProperties[1]/ns1:subject[1]" w:storeItemID="{6C3C8BC8-F283-45AE-878A-BAB7291924A1}"/>
                       <w:text/>
                     </w:sdtPr>
@@ -421,6 +418,201 @@
         <w:br w:type="page"/>
       </w:r>
     </w:p>
+    <w:tbl>
+      <w:tblPr>
+        <w:tblStyle w:val="Grilledutableau"/>
+        <w:tblpPr w:leftFromText="141" w:rightFromText="141" w:horzAnchor="page" w:tblpX="546" w:tblpY="-603"/>
+        <w:tblW w:w="10513" w:type="dxa"/>
+        <w:tblLayout w:type="fixed"/>
+        <w:tblLook w:val="04A0"/>
+      </w:tblPr>
+      <w:tblGrid>
+        <w:gridCol w:w="1384"/>
+        <w:gridCol w:w="1947"/>
+        <w:gridCol w:w="1735"/>
+        <w:gridCol w:w="1981"/>
+        <w:gridCol w:w="1733"/>
+        <w:gridCol w:w="1733"/>
+      </w:tblGrid>
+      <w:tr>
+        <w:trPr>
+          <w:trHeight w:val="2344"/>
+        </w:trPr>
+        <w:tc>
+          <w:tcPr>
+            <w:tcW w:w="1384" w:type="dxa"/>
+          </w:tcPr>
+          <w:p>
+            <w:pPr>
+              <w:pStyle w:val="En-ttedetabledesmatires"/>
+              <w:jc w:val="center"/>
+            </w:pPr>
+            <w:r>
+              <w:lastRenderedPageBreak/>
+              <w:t>Nombre de sommet</w:t>
+            </w:r>
+          </w:p>
+        </w:tc>
+        <w:tc>
+          <w:tcPr>
+            <w:tcW w:w="1947" w:type="dxa"/>
+          </w:tcPr>
+          <w:p>
+            <w:pPr>
+              <w:pStyle w:val="En-ttedetabledesmatires"/>
+              <w:jc w:val="center"/>
+            </w:pPr>
+            <w:r>
+              <w:t>Nombre de relations</w:t>
+            </w:r>
+          </w:p>
+        </w:tc>
+        <w:tc>
+          <w:tcPr>
+            <w:tcW w:w="1735" w:type="dxa"/>
+          </w:tcPr>
+          <w:p>
+            <w:pPr>
+              <w:pStyle w:val="En-ttedetabledesmatires"/>
+              <w:jc w:val="center"/>
+            </w:pPr>
+            <w:r>
+              <w:t>Nombre de questions</w:t>
+            </w:r>
+          </w:p>
+        </w:tc>
+        <w:tc>
+          <w:tcPr>
+            <w:tcW w:w="1981" w:type="dxa"/>
+          </w:tcPr>
+          <w:p>
+            <w:pPr>
+              <w:pStyle w:val="En-ttedetabledesmatires"/>
+              <w:jc w:val="center"/>
+            </w:pPr>
+            <w:r>
+              <w:t>Temps d’ouverture du fichier</w:t>
+            </w:r>
+          </w:p>
+        </w:tc>
+        <w:tc>
+          <w:tcPr>
+            <w:tcW w:w="1733" w:type="dxa"/>
+          </w:tcPr>
+          <w:p>
+            <w:pPr>
+              <w:pStyle w:val="En-ttedetabledesmatires"/>
+              <w:jc w:val="center"/>
+            </w:pPr>
+            <w:r>
+              <w:t>Temps de recherche de CFC</w:t>
+            </w:r>
+          </w:p>
+        </w:tc>
+        <w:tc>
+          <w:tcPr>
+            <w:tcW w:w="1733" w:type="dxa"/>
+          </w:tcPr>
+          <w:p>
+            <w:pPr>
+              <w:pStyle w:val="En-ttedetabledesmatires"/>
+              <w:jc w:val="center"/>
+            </w:pPr>
+            <w:r>
+              <w:t>Temps de recherche des distances</w:t>
+            </w:r>
+          </w:p>
+        </w:tc>
+      </w:tr>
+      <w:tr>
+        <w:trPr>
+          <w:trHeight w:val="1083"/>
+        </w:trPr>
+        <w:tc>
+          <w:tcPr>
+            <w:tcW w:w="1384" w:type="dxa"/>
+          </w:tcPr>
+          <w:p>
+            <w:pPr>
+              <w:pStyle w:val="En-ttedetabledesmatires"/>
+            </w:pPr>
+            <w:r>
+              <w:t>2000</w:t>
+            </w:r>
+          </w:p>
+        </w:tc>
+        <w:tc>
+          <w:tcPr>
+            <w:tcW w:w="1947" w:type="dxa"/>
+          </w:tcPr>
+          <w:p>
+            <w:pPr>
+              <w:pStyle w:val="En-ttedetabledesmatires"/>
+            </w:pPr>
+            <w:r>
+              <w:t>3 997 632</w:t>
+            </w:r>
+          </w:p>
+        </w:tc>
+        <w:tc>
+          <w:tcPr>
+            <w:tcW w:w="1735" w:type="dxa"/>
+          </w:tcPr>
+          <w:p>
+            <w:pPr>
+              <w:pStyle w:val="En-ttedetabledesmatires"/>
+            </w:pPr>
+            <w:r>
+              <w:t>3 997 632</w:t>
+            </w:r>
+          </w:p>
+        </w:tc>
+        <w:tc>
+          <w:tcPr>
+            <w:tcW w:w="1981" w:type="dxa"/>
+          </w:tcPr>
+          <w:p>
+            <w:pPr>
+              <w:pStyle w:val="En-ttedetabledesmatires"/>
+            </w:pPr>
+            <w:r>
+              <w:t>29, 515s</w:t>
+            </w:r>
+          </w:p>
+        </w:tc>
+        <w:tc>
+          <w:tcPr>
+            <w:tcW w:w="1733" w:type="dxa"/>
+          </w:tcPr>
+          <w:p>
+            <w:pPr>
+              <w:pStyle w:val="En-ttedetabledesmatires"/>
+            </w:pPr>
+            <w:r>
+              <w:t>4,103s</w:t>
+            </w:r>
+          </w:p>
+        </w:tc>
+        <w:tc>
+          <w:tcPr>
+            <w:tcW w:w="1733" w:type="dxa"/>
+          </w:tcPr>
+          <w:p>
+            <w:pPr>
+              <w:pStyle w:val="En-ttedetabledesmatires"/>
+            </w:pPr>
+            <w:r>
+              <w:t>1118, 79s</w:t>
+            </w:r>
+          </w:p>
+        </w:tc>
+      </w:tr>
+    </w:tbl>
+    <w:p>
+      <w:pPr>
+        <w:pStyle w:val="En-ttedetabledesmatires"/>
+      </w:pPr>
+    </w:p>
     <w:sectPr>
       <w:headerReference w:type="default" r:id="rId9"/>
       <w:footerReference w:type="default" r:id="rId10"/>
@@ -3790,42 +3982,7 @@
 
 <file path=word/glossary/document.xml><?xml version="1.0" encoding="utf-8"?>
 <w:glossaryDocument xmlns:ve="http://schemas.openxmlformats.org/markup-compatibility/2006" xmlns:o="urn:schemas-microsoft-com:office:office" xmlns:r="http://schemas.openxmlformats.org/officeDocument/2006/relationships" xmlns:m="http://schemas.openxmlformats.org/officeDocument/2006/math" xmlns:v="urn:schemas-microsoft-com:vml" xmlns:wp="http://schemas.openxmlformats.org/drawingml/2006/wordprocessingDrawing" xmlns:w10="urn:schemas-microsoft-com:office:word" xmlns:w="http://schemas.openxmlformats.org/wordprocessingml/2006/main" xmlns:wne="http://schemas.microsoft.com/office/word/2006/wordml">
-  <w:docParts>
-    <w:docPart>
-      <w:docPartPr>
-        <w:name w:val="FC57C6696B6645CCBEFDEF885363111E"/>
-        <w:category>
-          <w:name w:val="Général"/>
-          <w:gallery w:val="placeholder"/>
-        </w:category>
-        <w:types>
-          <w:type w:val="bbPlcHdr"/>
-        </w:types>
-        <w:behaviors>
-          <w:behavior w:val="content"/>
-        </w:behaviors>
-        <w:guid w:val="{34959162-75DE-4C28-8384-30D16B443932}"/>
-      </w:docPartPr>
-      <w:docPartBody>
-        <w:p>
-          <w:pPr>
-            <w:pStyle w:val="FC57C6696B6645CCBEFDEF885363111E"/>
-          </w:pPr>
-          <w:r>
-            <w:rPr>
-              <w:rFonts w:asciiTheme="majorHAnsi" w:eastAsiaTheme="majorEastAsia" w:hAnsiTheme="majorHAnsi" w:cstheme="majorBidi"/>
-              <w:smallCaps/>
-              <w:color w:val="632423" w:themeColor="accent2" w:themeShade="80"/>
-              <w:spacing w:val="20"/>
-              <w:sz w:val="56"/>
-              <w:szCs w:val="56"/>
-            </w:rPr>
-            <w:t>[Tapez le titre du document]</w:t>
-          </w:r>
-        </w:p>
-      </w:docPartBody>
-    </w:docPart>
-  </w:docParts>
+  <w:docParts/>
 </w:glossaryDocument>
 </file>
 
@@ -3924,6 +4081,7 @@
     <w:rsid w:val="0074447B"/>
     <w:rsid w:val="00941C8B"/>
     <w:rsid w:val="00E27C5C"/>
+    <w:rsid w:val="00E82E81"/>
     <w:rsid w:val="00EB6948"/>
     <w:rsid w:val="00F477E3"/>
   </w:rsids>
@@ -4564,7 +4722,7 @@
 </file>
 
 <file path=customXml/itemProps2.xml><?xml version="1.0" encoding="utf-8"?>
-<ds:datastoreItem xmlns:ds="http://schemas.openxmlformats.org/officeDocument/2006/customXml" ds:itemID="{1457C9FF-BEC6-42B1-9804-22DCA87F31EF}">
+<ds:datastoreItem xmlns:ds="http://schemas.openxmlformats.org/officeDocument/2006/customXml" ds:itemID="{344F9CE4-ACDA-4CE1-809E-4C534F3089D1}">
   <ds:schemaRefs>
     <ds:schemaRef ds:uri="http://schemas.openxmlformats.org/officeDocument/2006/bibliography"/>
   </ds:schemaRefs>

</xml_diff>

<commit_message>
comm sur les graphs
</commit_message>
<xml_diff>
--- a/doc/tests.docx
+++ b/doc/tests.docx
@@ -9,7 +9,7 @@
       <w:r>
         <w:rPr>
           <w:noProof/>
-          <w:lang w:eastAsia="ja-JP"/>
+          <w:lang w:eastAsia="fr-FR"/>
         </w:rPr>
         <w:drawing>
           <wp:anchor distT="0" distB="0" distL="114300" distR="114300" simplePos="0" relativeHeight="251674624" behindDoc="1" locked="0" layoutInCell="1" allowOverlap="1">
@@ -2937,7 +2937,7 @@
       <w:r>
         <w:rPr>
           <w:noProof/>
-          <w:lang w:eastAsia="ja-JP"/>
+          <w:lang w:eastAsia="fr-FR"/>
         </w:rPr>
         <w:drawing>
           <wp:inline distT="0" distB="0" distL="0" distR="0">
@@ -2956,7 +2956,7 @@
       <w:r>
         <w:rPr>
           <w:noProof/>
-          <w:lang w:eastAsia="ja-JP"/>
+          <w:lang w:eastAsia="fr-FR"/>
         </w:rPr>
         <w:drawing>
           <wp:inline distT="0" distB="0" distL="0" distR="0">
@@ -2984,7 +2984,7 @@
       <w:r>
         <w:rPr>
           <w:noProof/>
-          <w:lang w:eastAsia="ja-JP"/>
+          <w:lang w:eastAsia="fr-FR"/>
         </w:rPr>
         <w:lastRenderedPageBreak/>
         <w:drawing>
@@ -3004,7 +3004,7 @@
       <w:r>
         <w:rPr>
           <w:noProof/>
-          <w:lang w:eastAsia="ja-JP"/>
+          <w:lang w:eastAsia="fr-FR"/>
         </w:rPr>
         <w:drawing>
           <wp:inline distT="0" distB="0" distL="0" distR="0">
@@ -3023,7 +3023,7 @@
       <w:r>
         <w:rPr>
           <w:noProof/>
-          <w:lang w:eastAsia="ja-JP"/>
+          <w:lang w:eastAsia="fr-FR"/>
         </w:rPr>
         <w:drawing>
           <wp:inline distT="0" distB="0" distL="0" distR="0">
@@ -3079,7 +3079,7 @@
       <w:r>
         <w:rPr>
           <w:noProof/>
-          <w:lang w:eastAsia="ja-JP"/>
+          <w:lang w:eastAsia="fr-FR"/>
         </w:rPr>
         <w:drawing>
           <wp:inline distT="0" distB="0" distL="0" distR="0">
@@ -3098,7 +3098,7 @@
       <w:r>
         <w:rPr>
           <w:noProof/>
-          <w:lang w:eastAsia="ja-JP"/>
+          <w:lang w:eastAsia="fr-FR"/>
         </w:rPr>
         <w:drawing>
           <wp:inline distT="0" distB="0" distL="0" distR="0">
@@ -3137,7 +3137,7 @@
           <w:noProof/>
           <w:color w:val="auto"/>
           <w:sz w:val="24"/>
-          <w:lang w:eastAsia="ja-JP"/>
+          <w:lang w:eastAsia="fr-FR"/>
         </w:rPr>
         <w:lastRenderedPageBreak/>
         <w:drawing>
@@ -3157,7 +3157,7 @@
       <w:r>
         <w:rPr>
           <w:noProof/>
-          <w:lang w:eastAsia="ja-JP"/>
+          <w:lang w:eastAsia="fr-FR"/>
         </w:rPr>
         <w:drawing>
           <wp:inline distT="0" distB="0" distL="0" distR="0">
@@ -3176,7 +3176,7 @@
       <w:r>
         <w:rPr>
           <w:noProof/>
-          <w:lang w:eastAsia="ja-JP"/>
+          <w:lang w:eastAsia="fr-FR"/>
         </w:rPr>
         <w:drawing>
           <wp:inline distT="0" distB="0" distL="0" distR="0">
@@ -3192,17 +3192,46 @@
           </wp:inline>
         </w:drawing>
       </w:r>
-      <w:r>
+    </w:p>
+    <w:p>
+      <w:pPr>
+        <w:ind w:firstLine="708"/>
         <w:rPr>
           <w:rFonts w:ascii="Century Schoolbook" w:hAnsi="Century Schoolbook"/>
           <w:color w:val="auto"/>
           <w:sz w:val="24"/>
         </w:rPr>
-        <w:br w:type="page"/>
+      </w:pPr>
+      <w:r>
+        <w:rPr>
+          <w:rFonts w:ascii="Century Schoolbook" w:hAnsi="Century Schoolbook"/>
+          <w:color w:val="auto"/>
+          <w:sz w:val="24"/>
+        </w:rPr>
+        <w:lastRenderedPageBreak/>
+        <w:t>Nous pouvons observer plusieurs éléments intéressants sur ces graphiques. Premièrement la linéarité de la courbe des listes est flagrante, comparée a celle des matrices dont le comportement est beaucoup moins régulier. En effet pour cette dernière il parait logique que l’augmentation du nombre de relation augmente la densité, cependant la courbe atteint un palier assez vite et finit même par décroitre lorsque la densité de la matrice tend vers les 100%.</w:t>
       </w:r>
     </w:p>
     <w:p>
       <w:pPr>
+        <w:ind w:firstLine="708"/>
+        <w:rPr>
+          <w:rFonts w:ascii="Century Schoolbook" w:hAnsi="Century Schoolbook"/>
+          <w:color w:val="auto"/>
+          <w:sz w:val="24"/>
+        </w:rPr>
+      </w:pPr>
+      <w:r>
+        <w:rPr>
+          <w:rFonts w:ascii="Century Schoolbook" w:hAnsi="Century Schoolbook"/>
+          <w:color w:val="auto"/>
+          <w:sz w:val="24"/>
+        </w:rPr>
+        <w:t>Concernant les temps de calcul des distances, toujours pour les matrices, on observe que la courbe stagne assez tôt, vers 50% de remplissage de la matrice. Ceci s’explique du fait que les calculs à origine identiques sont plus rapides car les chemins ont déjà été calculés. Ainsi une fois un certain stade atteint, les nouvelles « questions » ont forcement une origine déjà calculée. C’est pour cela que le temps n’augmente que très peu. D’ailleurs c’est comme ceci que l’on explique que pour un graphe 800 sommets, pour 600 000 questions, il faut 21s alors que pour 1000 sommets, 1000 questions, il faut aussi 20s.</w:t>
+      </w:r>
+    </w:p>
+    <w:p>
+      <w:pPr>
         <w:pStyle w:val="Titre1"/>
         <w:rPr>
           <w:rFonts w:ascii="Century Schoolbook" w:hAnsi="Century Schoolbook"/>
@@ -3216,7 +3245,6 @@
           <w:color w:val="auto"/>
           <w:sz w:val="36"/>
         </w:rPr>
-        <w:lastRenderedPageBreak/>
         <w:t>Utilisation de VALGRIND</w:t>
       </w:r>
     </w:p>
@@ -6524,7 +6552,7 @@
                     <w:sz w:val="24"/>
                     <w:szCs w:val="24"/>
                   </w:rPr>
-                  <w:t>10</w:t>
+                  <w:t>8</w:t>
                 </w:r>
                 <w:r>
                   <w:rPr>
@@ -10078,28 +10106,28 @@
                 <c:formatCode>0.000</c:formatCode>
                 <c:ptCount val="8"/>
                 <c:pt idx="0">
-                  <c:v>7.5000000000000058E-3</c:v>
+                  <c:v>7.5000000000000093E-3</c:v>
                 </c:pt>
                 <c:pt idx="1">
-                  <c:v>4.3750000000000004E-3</c:v>
+                  <c:v>4.3750000000000013E-3</c:v>
                 </c:pt>
                 <c:pt idx="2" formatCode="General">
-                  <c:v>5.0000000000000027E-3</c:v>
+                  <c:v>5.0000000000000044E-3</c:v>
                 </c:pt>
                 <c:pt idx="3">
-                  <c:v>8.4375000000000075E-3</c:v>
+                  <c:v>8.437500000000011E-3</c:v>
                 </c:pt>
                 <c:pt idx="4">
-                  <c:v>9.3750000000000135E-3</c:v>
+                  <c:v>9.3750000000000222E-3</c:v>
                 </c:pt>
                 <c:pt idx="5">
-                  <c:v>1.5937500000000014E-2</c:v>
+                  <c:v>1.5937500000000021E-2</c:v>
                 </c:pt>
                 <c:pt idx="6">
-                  <c:v>1.5312500000000014E-2</c:v>
+                  <c:v>1.5312500000000022E-2</c:v>
                 </c:pt>
                 <c:pt idx="7">
-                  <c:v>1.1875000000000009E-2</c:v>
+                  <c:v>1.1875000000000012E-2</c:v>
                 </c:pt>
               </c:numCache>
             </c:numRef>
@@ -10152,39 +10180,39 @@
                 <c:formatCode>0.000</c:formatCode>
                 <c:ptCount val="8"/>
                 <c:pt idx="0">
-                  <c:v>2.812499999999999E-3</c:v>
+                  <c:v>2.8124999999999986E-3</c:v>
                 </c:pt>
                 <c:pt idx="1">
                   <c:v>4.0624999999999993E-3</c:v>
                 </c:pt>
                 <c:pt idx="2">
-                  <c:v>3.4375000000000005E-3</c:v>
+                  <c:v>3.4375000000000018E-3</c:v>
                 </c:pt>
                 <c:pt idx="3">
-                  <c:v>2.5000000000000014E-3</c:v>
+                  <c:v>2.5000000000000022E-3</c:v>
                 </c:pt>
                 <c:pt idx="4">
                   <c:v>4.0624999999999993E-3</c:v>
                 </c:pt>
                 <c:pt idx="5">
-                  <c:v>6.2500000000000038E-3</c:v>
+                  <c:v>6.2500000000000064E-3</c:v>
                 </c:pt>
                 <c:pt idx="6">
-                  <c:v>1.2500000000000013E-2</c:v>
+                  <c:v>1.250000000000002E-2</c:v>
                 </c:pt>
                 <c:pt idx="7">
-                  <c:v>1.4062500000000011E-2</c:v>
+                  <c:v>1.4062500000000018E-2</c:v>
                 </c:pt>
               </c:numCache>
             </c:numRef>
           </c:yVal>
           <c:smooth val="1"/>
         </c:ser>
-        <c:axId val="68097920"/>
-        <c:axId val="68157440"/>
+        <c:axId val="49989504"/>
+        <c:axId val="50000256"/>
       </c:scatterChart>
       <c:valAx>
-        <c:axId val="68097920"/>
+        <c:axId val="49989504"/>
         <c:scaling>
           <c:orientation val="minMax"/>
           <c:max val="40000"/>
@@ -10210,12 +10238,12 @@
         <c:numFmt formatCode="General" sourceLinked="1"/>
         <c:majorTickMark val="none"/>
         <c:tickLblPos val="nextTo"/>
-        <c:crossAx val="68157440"/>
+        <c:crossAx val="50000256"/>
         <c:crosses val="autoZero"/>
         <c:crossBetween val="midCat"/>
       </c:valAx>
       <c:valAx>
-        <c:axId val="68157440"/>
+        <c:axId val="50000256"/>
         <c:scaling>
           <c:orientation val="minMax"/>
         </c:scaling>
@@ -10241,7 +10269,7 @@
         <c:numFmt formatCode="0.000" sourceLinked="1"/>
         <c:majorTickMark val="none"/>
         <c:tickLblPos val="nextTo"/>
-        <c:crossAx val="68097920"/>
+        <c:crossAx val="49989504"/>
         <c:crosses val="autoZero"/>
         <c:crossBetween val="midCat"/>
       </c:valAx>
@@ -10349,13 +10377,13 @@
                 <c:formatCode>0.000</c:formatCode>
                 <c:ptCount val="8"/>
                 <c:pt idx="0">
-                  <c:v>23.406249999999982</c:v>
+                  <c:v>23.406249999999975</c:v>
                 </c:pt>
                 <c:pt idx="1">
-                  <c:v>23.445312499999982</c:v>
+                  <c:v>23.445312499999975</c:v>
                 </c:pt>
                 <c:pt idx="2">
-                  <c:v>23.579375000000017</c:v>
+                  <c:v>23.579375000000024</c:v>
                 </c:pt>
                 <c:pt idx="3">
                   <c:v>26.444375000000001</c:v>
@@ -10364,7 +10392,7 @@
                   <c:v>29.913124999999987</c:v>
                 </c:pt>
                 <c:pt idx="5">
-                  <c:v>38.742812500000014</c:v>
+                  <c:v>38.742812500000028</c:v>
                 </c:pt>
                 <c:pt idx="6">
                   <c:v>40.056249999999999</c:v>
@@ -10423,7 +10451,7 @@
                 <c:formatCode>0.000</c:formatCode>
                 <c:ptCount val="8"/>
                 <c:pt idx="0">
-                  <c:v>18.321875000000023</c:v>
+                  <c:v>18.321875000000034</c:v>
                 </c:pt>
                 <c:pt idx="1">
                   <c:v>18.474374999999988</c:v>
@@ -10432,7 +10460,7 @@
                   <c:v>18.540937499999988</c:v>
                 </c:pt>
                 <c:pt idx="3">
-                  <c:v>20.728124999999984</c:v>
+                  <c:v>20.728124999999977</c:v>
                 </c:pt>
                 <c:pt idx="4">
                   <c:v>23.680937499999992</c:v>
@@ -10451,11 +10479,11 @@
           </c:yVal>
           <c:smooth val="1"/>
         </c:ser>
-        <c:axId val="70447104"/>
-        <c:axId val="70449024"/>
+        <c:axId val="55655808"/>
+        <c:axId val="55682560"/>
       </c:scatterChart>
       <c:valAx>
-        <c:axId val="70447104"/>
+        <c:axId val="55655808"/>
         <c:scaling>
           <c:orientation val="minMax"/>
           <c:max val="1000000"/>
@@ -10482,12 +10510,12 @@
         <c:numFmt formatCode="General" sourceLinked="1"/>
         <c:majorTickMark val="none"/>
         <c:tickLblPos val="nextTo"/>
-        <c:crossAx val="70449024"/>
+        <c:crossAx val="55682560"/>
         <c:crosses val="autoZero"/>
         <c:crossBetween val="midCat"/>
       </c:valAx>
       <c:valAx>
-        <c:axId val="70449024"/>
+        <c:axId val="55682560"/>
         <c:scaling>
           <c:orientation val="minMax"/>
           <c:min val="18"/>
@@ -10514,7 +10542,7 @@
         <c:numFmt formatCode="0.000" sourceLinked="1"/>
         <c:majorTickMark val="none"/>
         <c:tickLblPos val="nextTo"/>
-        <c:crossAx val="70447104"/>
+        <c:crossAx val="55655808"/>
         <c:crosses val="autoZero"/>
         <c:crossBetween val="midCat"/>
       </c:valAx>
@@ -10634,16 +10662,16 @@
                   <c:v>3.0000000000000016E-2</c:v>
                 </c:pt>
                 <c:pt idx="4">
-                  <c:v>3.9375000000000035E-2</c:v>
+                  <c:v>3.9375000000000042E-2</c:v>
                 </c:pt>
                 <c:pt idx="5">
-                  <c:v>5.7500000000000058E-2</c:v>
+                  <c:v>5.7500000000000079E-2</c:v>
                 </c:pt>
                 <c:pt idx="6">
                   <c:v>5.8125000000000017E-2</c:v>
                 </c:pt>
                 <c:pt idx="7">
-                  <c:v>5.2812500000000075E-2</c:v>
+                  <c:v>5.2812500000000109E-2</c:v>
                 </c:pt>
               </c:numCache>
             </c:numRef>
@@ -10699,16 +10727,16 @@
                   <c:v>6.5625000000000024E-3</c:v>
                 </c:pt>
                 <c:pt idx="1">
-                  <c:v>3.1250000000000015E-3</c:v>
+                  <c:v>3.1250000000000023E-3</c:v>
                 </c:pt>
                 <c:pt idx="2">
-                  <c:v>1.8750000000000012E-3</c:v>
+                  <c:v>1.8750000000000021E-3</c:v>
                 </c:pt>
                 <c:pt idx="3">
                   <c:v>1.2187500000000007E-2</c:v>
                 </c:pt>
                 <c:pt idx="4">
-                  <c:v>1.4687500000000015E-2</c:v>
+                  <c:v>1.468750000000002E-2</c:v>
                 </c:pt>
                 <c:pt idx="5">
                   <c:v>3.2812500000000015E-2</c:v>
@@ -10724,11 +10752,11 @@
           </c:yVal>
           <c:smooth val="1"/>
         </c:ser>
-        <c:axId val="68278528"/>
-        <c:axId val="69558656"/>
+        <c:axId val="51141632"/>
+        <c:axId val="51185152"/>
       </c:scatterChart>
       <c:valAx>
-        <c:axId val="68278528"/>
+        <c:axId val="51141632"/>
         <c:scaling>
           <c:orientation val="minMax"/>
           <c:max val="160000"/>
@@ -10756,12 +10784,12 @@
         <c:numFmt formatCode="General" sourceLinked="1"/>
         <c:majorTickMark val="none"/>
         <c:tickLblPos val="nextTo"/>
-        <c:crossAx val="69558656"/>
+        <c:crossAx val="51185152"/>
         <c:crosses val="autoZero"/>
         <c:crossBetween val="midCat"/>
       </c:valAx>
       <c:valAx>
-        <c:axId val="69558656"/>
+        <c:axId val="51185152"/>
         <c:scaling>
           <c:orientation val="minMax"/>
         </c:scaling>
@@ -10788,7 +10816,7 @@
         <c:numFmt formatCode="0.000" sourceLinked="1"/>
         <c:majorTickMark val="none"/>
         <c:tickLblPos val="nextTo"/>
-        <c:crossAx val="68278528"/>
+        <c:crossAx val="51141632"/>
         <c:crosses val="autoZero"/>
         <c:crossBetween val="midCat"/>
       </c:valAx>
@@ -10908,7 +10936,7 @@
                   <c:v>7.0000000000000021E-2</c:v>
                 </c:pt>
                 <c:pt idx="4">
-                  <c:v>8.875000000000012E-2</c:v>
+                  <c:v>8.8750000000000176E-2</c:v>
                 </c:pt>
                 <c:pt idx="5">
                   <c:v>0.1340625</c:v>
@@ -10976,13 +11004,13 @@
                   <c:v>1.0000000000000005E-2</c:v>
                 </c:pt>
                 <c:pt idx="2">
-                  <c:v>8.4375000000000075E-3</c:v>
+                  <c:v>8.437500000000011E-3</c:v>
                 </c:pt>
                 <c:pt idx="3">
-                  <c:v>1.9375000000000017E-2</c:v>
+                  <c:v>1.9375000000000021E-2</c:v>
                 </c:pt>
                 <c:pt idx="4">
-                  <c:v>3.1875000000000042E-2</c:v>
+                  <c:v>3.1875000000000056E-2</c:v>
                 </c:pt>
                 <c:pt idx="5">
                   <c:v>7.2500000000000023E-2</c:v>
@@ -10998,11 +11026,11 @@
           </c:yVal>
           <c:smooth val="1"/>
         </c:ser>
-        <c:axId val="69830912"/>
-        <c:axId val="69925120"/>
+        <c:axId val="51511296"/>
+        <c:axId val="51537792"/>
       </c:scatterChart>
       <c:valAx>
-        <c:axId val="69830912"/>
+        <c:axId val="51511296"/>
         <c:scaling>
           <c:orientation val="minMax"/>
           <c:min val="0"/>
@@ -11029,12 +11057,12 @@
         <c:numFmt formatCode="General" sourceLinked="1"/>
         <c:majorTickMark val="none"/>
         <c:tickLblPos val="nextTo"/>
-        <c:crossAx val="69925120"/>
+        <c:crossAx val="51537792"/>
         <c:crosses val="autoZero"/>
         <c:crossBetween val="midCat"/>
       </c:valAx>
       <c:valAx>
-        <c:axId val="69925120"/>
+        <c:axId val="51537792"/>
         <c:scaling>
           <c:orientation val="minMax"/>
         </c:scaling>
@@ -11061,7 +11089,7 @@
         <c:numFmt formatCode="0.000" sourceLinked="1"/>
         <c:majorTickMark val="none"/>
         <c:tickLblPos val="nextTo"/>
-        <c:crossAx val="69830912"/>
+        <c:crossAx val="51511296"/>
         <c:crosses val="autoZero"/>
         <c:crossBetween val="midCat"/>
       </c:valAx>
@@ -11174,19 +11202,19 @@
                 <c:formatCode>0.000</c:formatCode>
                 <c:ptCount val="8"/>
                 <c:pt idx="0">
-                  <c:v>0.18156250000000002</c:v>
+                  <c:v>0.18156250000000004</c:v>
                 </c:pt>
                 <c:pt idx="1">
                   <c:v>0.19156250000000011</c:v>
                 </c:pt>
                 <c:pt idx="2">
-                  <c:v>0.17875000000000005</c:v>
+                  <c:v>0.1787500000000001</c:v>
                 </c:pt>
                 <c:pt idx="3">
                   <c:v>0.11937500000000006</c:v>
                 </c:pt>
                 <c:pt idx="4">
-                  <c:v>0.15906250000000013</c:v>
+                  <c:v>0.15906250000000019</c:v>
                 </c:pt>
                 <c:pt idx="5">
                   <c:v>0.23750000000000021</c:v>
@@ -11260,27 +11288,27 @@
                   <c:v>3.2187500000000042E-2</c:v>
                 </c:pt>
                 <c:pt idx="4">
-                  <c:v>5.5000000000000063E-2</c:v>
+                  <c:v>5.5000000000000077E-2</c:v>
                 </c:pt>
                 <c:pt idx="5">
-                  <c:v>0.12562499999999993</c:v>
+                  <c:v>0.12562499999999988</c:v>
                 </c:pt>
                 <c:pt idx="6">
-                  <c:v>0.1853125000000001</c:v>
+                  <c:v>0.18531250000000016</c:v>
                 </c:pt>
                 <c:pt idx="7">
-                  <c:v>0.24281250000000015</c:v>
+                  <c:v>0.24281250000000021</c:v>
                 </c:pt>
               </c:numCache>
             </c:numRef>
           </c:yVal>
           <c:smooth val="1"/>
         </c:ser>
-        <c:axId val="70016384"/>
-        <c:axId val="70093440"/>
+        <c:axId val="51727360"/>
+        <c:axId val="52908032"/>
       </c:scatterChart>
       <c:valAx>
-        <c:axId val="70016384"/>
+        <c:axId val="51727360"/>
         <c:scaling>
           <c:orientation val="minMax"/>
           <c:max val="640000"/>
@@ -11308,12 +11336,12 @@
         <c:numFmt formatCode="General" sourceLinked="1"/>
         <c:majorTickMark val="none"/>
         <c:tickLblPos val="nextTo"/>
-        <c:crossAx val="70093440"/>
+        <c:crossAx val="52908032"/>
         <c:crosses val="autoZero"/>
         <c:crossBetween val="midCat"/>
       </c:valAx>
       <c:valAx>
-        <c:axId val="70093440"/>
+        <c:axId val="52908032"/>
         <c:scaling>
           <c:orientation val="minMax"/>
           <c:max val="0.25"/>
@@ -11341,7 +11369,7 @@
         <c:numFmt formatCode="0.000" sourceLinked="1"/>
         <c:majorTickMark val="none"/>
         <c:tickLblPos val="nextTo"/>
-        <c:crossAx val="70016384"/>
+        <c:crossAx val="51727360"/>
         <c:crosses val="autoZero"/>
         <c:crossBetween val="midCat"/>
       </c:valAx>
@@ -11449,13 +11477,13 @@
                 <c:formatCode>0.000</c:formatCode>
                 <c:ptCount val="8"/>
                 <c:pt idx="0">
-                  <c:v>0.34468750000000009</c:v>
+                  <c:v>0.3446875000000002</c:v>
                 </c:pt>
                 <c:pt idx="1">
                   <c:v>0.3409375</c:v>
                 </c:pt>
                 <c:pt idx="2">
-                  <c:v>0.32625000000000021</c:v>
+                  <c:v>0.32625000000000032</c:v>
                 </c:pt>
                 <c:pt idx="3">
                   <c:v>0.19687500000000008</c:v>
@@ -11464,13 +11492,13 @@
                   <c:v>0.25</c:v>
                 </c:pt>
                 <c:pt idx="5">
-                  <c:v>0.37937500000000041</c:v>
+                  <c:v>0.37937500000000052</c:v>
                 </c:pt>
                 <c:pt idx="6">
-                  <c:v>0.36750000000000005</c:v>
+                  <c:v>0.36750000000000016</c:v>
                 </c:pt>
                 <c:pt idx="7">
-                  <c:v>0.33687500000000031</c:v>
+                  <c:v>0.33687500000000042</c:v>
                 </c:pt>
               </c:numCache>
             </c:numRef>
@@ -11529,33 +11557,33 @@
                   <c:v>1.3437500000000003E-2</c:v>
                 </c:pt>
                 <c:pt idx="2">
-                  <c:v>1.4687500000000013E-2</c:v>
+                  <c:v>1.4687500000000017E-2</c:v>
                 </c:pt>
                 <c:pt idx="3">
-                  <c:v>4.9062500000000078E-2</c:v>
+                  <c:v>4.9062500000000106E-2</c:v>
                 </c:pt>
                 <c:pt idx="4">
-                  <c:v>8.5625000000000062E-2</c:v>
+                  <c:v>8.5625000000000104E-2</c:v>
                 </c:pt>
                 <c:pt idx="5">
-                  <c:v>0.19593750000000018</c:v>
+                  <c:v>0.19593750000000021</c:v>
                 </c:pt>
                 <c:pt idx="6">
                   <c:v>0.29062500000000008</c:v>
                 </c:pt>
                 <c:pt idx="7">
-                  <c:v>0.38812500000000028</c:v>
+                  <c:v>0.38812500000000039</c:v>
                 </c:pt>
               </c:numCache>
             </c:numRef>
           </c:yVal>
           <c:smooth val="1"/>
         </c:ser>
-        <c:axId val="70400640"/>
-        <c:axId val="70407296"/>
+        <c:axId val="55863168"/>
+        <c:axId val="94088192"/>
       </c:scatterChart>
       <c:valAx>
-        <c:axId val="70400640"/>
+        <c:axId val="55863168"/>
         <c:scaling>
           <c:orientation val="minMax"/>
           <c:max val="1000000"/>
@@ -11581,12 +11609,12 @@
         <c:numFmt formatCode="General" sourceLinked="1"/>
         <c:majorTickMark val="none"/>
         <c:tickLblPos val="nextTo"/>
-        <c:crossAx val="70407296"/>
+        <c:crossAx val="94088192"/>
         <c:crosses val="autoZero"/>
         <c:crossBetween val="midCat"/>
       </c:valAx>
       <c:valAx>
-        <c:axId val="70407296"/>
+        <c:axId val="94088192"/>
         <c:scaling>
           <c:orientation val="minMax"/>
         </c:scaling>
@@ -11612,7 +11640,7 @@
         <c:numFmt formatCode="0.000" sourceLinked="1"/>
         <c:majorTickMark val="none"/>
         <c:tickLblPos val="nextTo"/>
-        <c:crossAx val="70400640"/>
+        <c:crossAx val="55863168"/>
         <c:crosses val="autoZero"/>
         <c:crossBetween val="midCat"/>
       </c:valAx>
@@ -11732,10 +11760,10 @@
                   <c:v>0.22375</c:v>
                 </c:pt>
                 <c:pt idx="4">
-                  <c:v>0.24250000000000016</c:v>
+                  <c:v>0.24250000000000022</c:v>
                 </c:pt>
                 <c:pt idx="5">
-                  <c:v>0.30187500000000017</c:v>
+                  <c:v>0.30187500000000034</c:v>
                 </c:pt>
                 <c:pt idx="6">
                   <c:v>0.30625000000000002</c:v>
@@ -11812,21 +11840,21 @@
                   <c:v>0.25468750000000001</c:v>
                 </c:pt>
                 <c:pt idx="6">
-                  <c:v>0.29906250000000012</c:v>
+                  <c:v>0.29906250000000023</c:v>
                 </c:pt>
                 <c:pt idx="7">
-                  <c:v>0.34406250000000027</c:v>
+                  <c:v>0.34406250000000038</c:v>
                 </c:pt>
               </c:numCache>
             </c:numRef>
           </c:yVal>
           <c:smooth val="1"/>
         </c:ser>
-        <c:axId val="78019968"/>
-        <c:axId val="81076224"/>
+        <c:axId val="53019008"/>
+        <c:axId val="53020928"/>
       </c:scatterChart>
       <c:valAx>
-        <c:axId val="78019968"/>
+        <c:axId val="53019008"/>
         <c:scaling>
           <c:orientation val="minMax"/>
           <c:max val="40000"/>
@@ -11852,12 +11880,12 @@
         <c:numFmt formatCode="General" sourceLinked="1"/>
         <c:majorTickMark val="none"/>
         <c:tickLblPos val="nextTo"/>
-        <c:crossAx val="81076224"/>
+        <c:crossAx val="53020928"/>
         <c:crosses val="autoZero"/>
         <c:crossBetween val="midCat"/>
       </c:valAx>
       <c:valAx>
-        <c:axId val="81076224"/>
+        <c:axId val="53020928"/>
         <c:scaling>
           <c:orientation val="minMax"/>
           <c:max val="0.35000000000000031"/>
@@ -11885,7 +11913,7 @@
         <c:numFmt formatCode="0.000" sourceLinked="1"/>
         <c:majorTickMark val="none"/>
         <c:tickLblPos val="nextTo"/>
-        <c:crossAx val="78019968"/>
+        <c:crossAx val="53019008"/>
         <c:crosses val="autoZero"/>
         <c:crossBetween val="midCat"/>
       </c:valAx>
@@ -11996,7 +12024,7 @@
                   <c:v>1.109375</c:v>
                 </c:pt>
                 <c:pt idx="1">
-                  <c:v>1.3546875000000007</c:v>
+                  <c:v>1.3546875000000012</c:v>
                 </c:pt>
                 <c:pt idx="2">
                   <c:v>1.4671875000000001</c:v>
@@ -12005,10 +12033,10 @@
                   <c:v>1.6681250000000005</c:v>
                 </c:pt>
                 <c:pt idx="4">
-                  <c:v>1.8684375000000013</c:v>
+                  <c:v>1.8684375000000017</c:v>
                 </c:pt>
                 <c:pt idx="5">
-                  <c:v>2.3812499999999983</c:v>
+                  <c:v>2.3812499999999974</c:v>
                 </c:pt>
                 <c:pt idx="6">
                   <c:v>2.4099999999999997</c:v>
@@ -12070,7 +12098,7 @@
                   <c:v>0.90374999999999994</c:v>
                 </c:pt>
                 <c:pt idx="1">
-                  <c:v>1.1062500000000008</c:v>
+                  <c:v>1.1062500000000013</c:v>
                 </c:pt>
                 <c:pt idx="2">
                   <c:v>1.1824999999999999</c:v>
@@ -12079,27 +12107,27 @@
                   <c:v>1.3162500000000001</c:v>
                 </c:pt>
                 <c:pt idx="4">
-                  <c:v>1.4674999999999991</c:v>
+                  <c:v>1.4674999999999983</c:v>
                 </c:pt>
                 <c:pt idx="5">
-                  <c:v>1.9543750000000009</c:v>
+                  <c:v>1.9543750000000013</c:v>
                 </c:pt>
                 <c:pt idx="6">
                   <c:v>2.3534375000000001</c:v>
                 </c:pt>
                 <c:pt idx="7">
-                  <c:v>2.7803125000000013</c:v>
+                  <c:v>2.7803125000000022</c:v>
                 </c:pt>
               </c:numCache>
             </c:numRef>
           </c:yVal>
           <c:smooth val="1"/>
         </c:ser>
-        <c:axId val="81800576"/>
-        <c:axId val="69510656"/>
+        <c:axId val="48118784"/>
+        <c:axId val="53220480"/>
       </c:scatterChart>
       <c:valAx>
-        <c:axId val="81800576"/>
+        <c:axId val="48118784"/>
         <c:scaling>
           <c:orientation val="minMax"/>
           <c:max val="160000"/>
@@ -12126,12 +12154,12 @@
         <c:numFmt formatCode="General" sourceLinked="1"/>
         <c:majorTickMark val="none"/>
         <c:tickLblPos val="nextTo"/>
-        <c:crossAx val="69510656"/>
+        <c:crossAx val="53220480"/>
         <c:crosses val="autoZero"/>
         <c:crossBetween val="midCat"/>
       </c:valAx>
       <c:valAx>
-        <c:axId val="69510656"/>
+        <c:axId val="53220480"/>
         <c:scaling>
           <c:orientation val="minMax"/>
           <c:min val="0.5"/>
@@ -12158,7 +12186,7 @@
         <c:numFmt formatCode="0.000" sourceLinked="1"/>
         <c:majorTickMark val="none"/>
         <c:tickLblPos val="nextTo"/>
-        <c:crossAx val="81800576"/>
+        <c:crossAx val="48118784"/>
         <c:crosses val="autoZero"/>
         <c:crossBetween val="midCat"/>
       </c:valAx>
@@ -12266,16 +12294,16 @@
                 <c:formatCode>0.000</c:formatCode>
                 <c:ptCount val="8"/>
                 <c:pt idx="0">
-                  <c:v>4.8771874999999971</c:v>
+                  <c:v>4.8771874999999953</c:v>
                 </c:pt>
                 <c:pt idx="1">
-                  <c:v>5.1759374999999972</c:v>
+                  <c:v>5.1759374999999954</c:v>
                 </c:pt>
                 <c:pt idx="2">
                   <c:v>5.2849999999999975</c:v>
                 </c:pt>
                 <c:pt idx="3">
-                  <c:v>5.8149999999999977</c:v>
+                  <c:v>5.8149999999999959</c:v>
                 </c:pt>
                 <c:pt idx="4">
                   <c:v>6.4987499999999994</c:v>
@@ -12340,25 +12368,25 @@
                 <c:formatCode>0.000</c:formatCode>
                 <c:ptCount val="8"/>
                 <c:pt idx="0">
-                  <c:v>3.8678124999999985</c:v>
+                  <c:v>3.8678124999999977</c:v>
                 </c:pt>
                 <c:pt idx="1">
-                  <c:v>4.0909374999999972</c:v>
+                  <c:v>4.0909374999999955</c:v>
                 </c:pt>
                 <c:pt idx="2">
-                  <c:v>4.1649999999999956</c:v>
+                  <c:v>4.1649999999999938</c:v>
                 </c:pt>
                 <c:pt idx="3">
                   <c:v>4.5218750000000005</c:v>
                 </c:pt>
                 <c:pt idx="4">
-                  <c:v>5.0609374999999979</c:v>
+                  <c:v>5.0609374999999961</c:v>
                 </c:pt>
                 <c:pt idx="5">
                   <c:v>6.8790625000000034</c:v>
                 </c:pt>
                 <c:pt idx="6">
-                  <c:v>8.4596875000000082</c:v>
+                  <c:v>8.4596875000000153</c:v>
                 </c:pt>
                 <c:pt idx="7">
                   <c:v>9.9409375000000004</c:v>
@@ -12368,11 +12396,11 @@
           </c:yVal>
           <c:smooth val="1"/>
         </c:ser>
-        <c:axId val="70154496"/>
-        <c:axId val="70156672"/>
+        <c:axId val="53229440"/>
+        <c:axId val="53239808"/>
       </c:scatterChart>
       <c:valAx>
-        <c:axId val="70154496"/>
+        <c:axId val="53229440"/>
         <c:scaling>
           <c:orientation val="minMax"/>
         </c:scaling>
@@ -12397,12 +12425,12 @@
         <c:numFmt formatCode="General" sourceLinked="1"/>
         <c:majorTickMark val="none"/>
         <c:tickLblPos val="nextTo"/>
-        <c:crossAx val="70156672"/>
+        <c:crossAx val="53239808"/>
         <c:crosses val="autoZero"/>
         <c:crossBetween val="midCat"/>
       </c:valAx>
       <c:valAx>
-        <c:axId val="70156672"/>
+        <c:axId val="53239808"/>
         <c:scaling>
           <c:orientation val="minMax"/>
           <c:min val="3"/>
@@ -12429,7 +12457,7 @@
         <c:numFmt formatCode="0.000" sourceLinked="1"/>
         <c:majorTickMark val="none"/>
         <c:tickLblPos val="nextTo"/>
-        <c:crossAx val="70154496"/>
+        <c:crossAx val="53229440"/>
         <c:crosses val="autoZero"/>
         <c:crossBetween val="midCat"/>
       </c:valAx>
@@ -12540,7 +12568,7 @@
                   <c:v>11.895312500000006</c:v>
                 </c:pt>
                 <c:pt idx="1">
-                  <c:v>12.162812500000005</c:v>
+                  <c:v>12.162812500000006</c:v>
                 </c:pt>
                 <c:pt idx="2">
                   <c:v>12.245625</c:v>
@@ -12549,16 +12577,16 @@
                   <c:v>13.630312499999999</c:v>
                 </c:pt>
                 <c:pt idx="4">
-                  <c:v>15.388437500000007</c:v>
+                  <c:v>15.388437500000011</c:v>
                 </c:pt>
                 <c:pt idx="5">
-                  <c:v>19.851875000000021</c:v>
+                  <c:v>19.851875000000035</c:v>
                 </c:pt>
                 <c:pt idx="6">
                   <c:v>20.503125000000004</c:v>
                 </c:pt>
                 <c:pt idx="7">
-                  <c:v>21.278437499999985</c:v>
+                  <c:v>21.278437499999978</c:v>
                 </c:pt>
               </c:numCache>
             </c:numRef>
@@ -12623,7 +12651,7 @@
                   <c:v>10.759374999999999</c:v>
                 </c:pt>
                 <c:pt idx="4">
-                  <c:v>12.164687500000005</c:v>
+                  <c:v>12.164687500000008</c:v>
                 </c:pt>
                 <c:pt idx="5">
                   <c:v>16.62875</c:v>
@@ -12632,18 +12660,18 @@
                   <c:v>20.076874999999994</c:v>
                 </c:pt>
                 <c:pt idx="7">
-                  <c:v>23.499062499999997</c:v>
+                  <c:v>23.49906249999999</c:v>
                 </c:pt>
               </c:numCache>
             </c:numRef>
           </c:yVal>
           <c:smooth val="1"/>
         </c:ser>
-        <c:axId val="70247552"/>
-        <c:axId val="70249472"/>
+        <c:axId val="53277440"/>
+        <c:axId val="53279360"/>
       </c:scatterChart>
       <c:valAx>
-        <c:axId val="70247552"/>
+        <c:axId val="53277440"/>
         <c:scaling>
           <c:orientation val="minMax"/>
           <c:max val="640000"/>
@@ -12670,12 +12698,12 @@
         <c:numFmt formatCode="General" sourceLinked="1"/>
         <c:majorTickMark val="none"/>
         <c:tickLblPos val="nextTo"/>
-        <c:crossAx val="70249472"/>
+        <c:crossAx val="53279360"/>
         <c:crosses val="autoZero"/>
         <c:crossBetween val="midCat"/>
       </c:valAx>
       <c:valAx>
-        <c:axId val="70249472"/>
+        <c:axId val="53279360"/>
         <c:scaling>
           <c:orientation val="minMax"/>
           <c:min val="9"/>
@@ -12702,7 +12730,7 @@
         <c:numFmt formatCode="0.000" sourceLinked="1"/>
         <c:majorTickMark val="none"/>
         <c:tickLblPos val="nextTo"/>
-        <c:crossAx val="70247552"/>
+        <c:crossAx val="53277440"/>
         <c:crosses val="autoZero"/>
         <c:crossBetween val="midCat"/>
       </c:valAx>
@@ -12907,6 +12935,7 @@
   <w:rsids>
     <w:rsidRoot w:val="00276B01"/>
     <w:rsid w:val="000C36BC"/>
+    <w:rsid w:val="001F10D0"/>
     <w:rsid w:val="00276B01"/>
     <w:rsid w:val="003D0AB0"/>
     <w:rsid w:val="005301C0"/>
@@ -12926,7 +12955,7 @@
     <m:intLim m:val="subSup"/>
     <m:naryLim m:val="undOvr"/>
   </m:mathPr>
-  <w:themeFontLang w:val="fr-FR" w:eastAsia="ja-JP"/>
+  <w:themeFontLang w:val="fr-FR"/>
   <w:clrSchemeMapping w:bg1="light1" w:t1="dark1" w:bg2="light2" w:t2="dark2" w:accent1="accent1" w:accent2="accent2" w:accent3="accent3" w:accent4="accent4" w:accent5="accent5" w:accent6="accent6" w:hyperlink="hyperlink" w:followedHyperlink="followedHyperlink"/>
   <w:decimalSymbol w:val=","/>
   <w:listSeparator w:val=";"/>
@@ -13450,7 +13479,7 @@
 </file>
 
 <file path=customXml/itemProps2.xml><?xml version="1.0" encoding="utf-8"?>
-<ds:datastoreItem xmlns:ds="http://schemas.openxmlformats.org/officeDocument/2006/customXml" ds:itemID="{638D270D-889A-408D-9DFC-9ABD20FE1192}">
+<ds:datastoreItem xmlns:ds="http://schemas.openxmlformats.org/officeDocument/2006/customXml" ds:itemID="{F8BEA097-D01A-41B4-9DB2-1FCD2A009877}">
   <ds:schemaRefs>
     <ds:schemaRef ds:uri="http://schemas.openxmlformats.org/officeDocument/2006/bibliography"/>
   </ds:schemaRefs>

</xml_diff>